<commit_message>
RoboRA 0.7 initial release
</commit_message>
<xml_diff>
--- a/RoboRA/RAtemplates/Awd RAt.docx
+++ b/RoboRA/RAtemplates/Awd RAt.docx
@@ -69,41 +69,35 @@
         <w:rPr>
           <w:rFonts w:ascii="Century Schoolbook" w:hAnsi="Century Schoolbook"/>
         </w:rPr>
-      </w:r>
-      <w:r>
-        <w:rPr>
-          <w:rFonts w:ascii="Century Schoolbook" w:hAnsi="Century Schoolbook"/>
-        </w:rPr>
-        <w:fldChar w:fldCharType="separate"/>
-      </w:r>
-      <w:r>
-        <w:rPr>
-          <w:rFonts w:ascii="Century Schoolbook" w:hAnsi="Century Schoolbook"/>
-        </w:rPr>
-        <w:fldChar w:fldCharType="begin"/>
-      </w:r>
-      <w:r>
-        <w:rPr>
-          <w:rFonts w:ascii="Century Schoolbook" w:hAnsi="Century Schoolbook"/>
+        <w:fldChar w:fldCharType="separate"/>
+      </w:r>
+      <w:r>
+        <w:rPr>
+          <w:rStyle w:val="Hyperlink"/>
+        </w:rPr>
+        <w:fldChar w:fldCharType="begin"/>
+      </w:r>
+      <w:r>
+        <w:rPr>
+          <w:rStyle w:val="Hyperlink"/>
         </w:rPr>
         <w:instrText xml:space="preserve"> MERGEFIELD  prop_id0  \* MERGEFORMAT </w:instrText>
       </w:r>
       <w:r>
         <w:rPr>
-          <w:rFonts w:ascii="Century Schoolbook" w:hAnsi="Century Schoolbook"/>
-        </w:rPr>
-        <w:fldChar w:fldCharType="separate"/>
-      </w:r>
-      <w:r>
-        <w:rPr>
-          <w:rFonts w:ascii="Century Schoolbook" w:hAnsi="Century Schoolbook"/>
-          <w:noProof/>
+          <w:rStyle w:val="Hyperlink"/>
+        </w:rPr>
+        <w:fldChar w:fldCharType="separate"/>
+      </w:r>
+      <w:r>
+        <w:rPr>
+          <w:rStyle w:val="Hyperlink"/>
         </w:rPr>
         <w:t>«prop_id0»</w:t>
       </w:r>
       <w:r>
         <w:rPr>
-          <w:rFonts w:ascii="Century Schoolbook" w:hAnsi="Century Schoolbook"/>
+          <w:rStyle w:val="Hyperlink"/>
         </w:rPr>
         <w:fldChar w:fldCharType="end"/>
       </w:r>
@@ -113,12 +107,6 @@
           <w:b/>
         </w:rPr>
         <w:tab/>
-      </w:r>
-      <w:r>
-        <w:rPr>
-          <w:rFonts w:ascii="Century Schoolbook" w:hAnsi="Century Schoolbook"/>
-          <w:b/>
-        </w:rPr>
         <w:t xml:space="preserve"> </w:t>
       </w:r>
       <w:r>
@@ -348,7 +336,23 @@
           <w:rFonts w:ascii="Century Schoolbook" w:hAnsi="Century Schoolbook"/>
           <w:noProof/>
         </w:rPr>
-        <w:t>«Nrev»</w:t>
+        <w:t>«</w:t>
+      </w:r>
+      <w:proofErr w:type="spellStart"/>
+      <w:r>
+        <w:rPr>
+          <w:rFonts w:ascii="Century Schoolbook" w:hAnsi="Century Schoolbook"/>
+          <w:noProof/>
+        </w:rPr>
+        <w:t>Nrev</w:t>
+      </w:r>
+      <w:proofErr w:type="spellEnd"/>
+      <w:r>
+        <w:rPr>
+          <w:rFonts w:ascii="Century Schoolbook" w:hAnsi="Century Schoolbook"/>
+          <w:noProof/>
+        </w:rPr>
+        <w:t>»</w:t>
       </w:r>
       <w:r>
         <w:rPr>
@@ -766,23 +770,27 @@
           <w:sz w:val="20"/>
           <w:szCs w:val="20"/>
         </w:rPr>
-        <w:t xml:space="preserve">save </w:t>
-      </w:r>
-      <w:r>
-        <w:rPr>
+        <w:t>save with a name of the form “</w:t>
+      </w:r>
+      <w:proofErr w:type="spellStart"/>
+      <w:r>
+        <w:rPr>
+          <w:b/>
           <w:i/>
           <w:sz w:val="20"/>
           <w:szCs w:val="20"/>
         </w:rPr>
-        <w:t xml:space="preserve">with a name </w:t>
-      </w:r>
-      <w:r>
-        <w:rPr>
+        <w:t>Awd</w:t>
+      </w:r>
+      <w:proofErr w:type="spellEnd"/>
+      <w:r>
+        <w:rPr>
+          <w:b/>
           <w:i/>
           <w:sz w:val="20"/>
           <w:szCs w:val="20"/>
         </w:rPr>
-        <w:t>of the form</w:t>
+        <w:t xml:space="preserve"> *** RAt.docx</w:t>
       </w:r>
       <w:r>
         <w:rPr>
@@ -790,43 +798,7 @@
           <w:sz w:val="20"/>
           <w:szCs w:val="20"/>
         </w:rPr>
-        <w:t xml:space="preserve"> “</w:t>
-      </w:r>
-      <w:proofErr w:type="spellStart"/>
-      <w:r>
-        <w:rPr>
-          <w:b/>
-          <w:i/>
-          <w:sz w:val="20"/>
-          <w:szCs w:val="20"/>
-        </w:rPr>
-        <w:t>Awd</w:t>
-      </w:r>
-      <w:proofErr w:type="spellEnd"/>
-      <w:r>
-        <w:rPr>
-          <w:b/>
-          <w:i/>
-          <w:sz w:val="20"/>
-          <w:szCs w:val="20"/>
-        </w:rPr>
-        <w:t xml:space="preserve"> *** RAt.docx</w:t>
-      </w:r>
-      <w:r>
-        <w:rPr>
-          <w:i/>
-          <w:sz w:val="20"/>
-          <w:szCs w:val="20"/>
-        </w:rPr>
-        <w:t>”, where *** is a sho</w:t>
-      </w:r>
-      <w:r>
-        <w:rPr>
-          <w:i/>
-          <w:sz w:val="20"/>
-          <w:szCs w:val="20"/>
-        </w:rPr>
-        <w:t xml:space="preserve">rt abbreviation of the </w:t>
+        <w:t xml:space="preserve">”, where *** is a short abbreviation of the </w:t>
       </w:r>
       <w:r>
         <w:rPr>
@@ -974,7 +946,6 @@
       </w:r>
     </w:p>
     <w:bookmarkStart w:id="2" w:name="_Hlk501249800"/>
-    <w:bookmarkStart w:id="3" w:name="_GoBack"/>
     <w:p>
       <w:pPr>
         <w:contextualSpacing/>
@@ -1070,7 +1041,6 @@
       </w:r>
     </w:p>
     <w:bookmarkEnd w:id="2"/>
-    <w:bookmarkEnd w:id="3"/>
     <w:p>
       <w:pPr>
         <w:contextualSpacing/>
@@ -1152,6 +1122,8 @@
         </w:rPr>
         <w:t>)</w:t>
       </w:r>
+      <w:bookmarkStart w:id="3" w:name="_GoBack"/>
+      <w:bookmarkEnd w:id="3"/>
     </w:p>
     <w:p>
       <w:pPr>
@@ -1321,17 +1293,15 @@
       <w:pPr>
         <w:contextualSpacing/>
         <w:rPr>
+          <w:rFonts w:ascii="Century Schoolbook" w:hAnsi="Century Schoolbook"/>
+        </w:rPr>
+      </w:pPr>
+      <w:r>
+        <w:rPr>
           <w:rFonts w:ascii="Century Schoolbook" w:eastAsia="Times New Roman" w:hAnsi="Century Schoolbook" w:cs="Times New Roman"/>
           <w:sz w:val="24"/>
           <w:szCs w:val="24"/>
         </w:rPr>
-      </w:pPr>
-      <w:r>
-        <w:rPr>
-          <w:rFonts w:ascii="Century Schoolbook" w:eastAsia="Times New Roman" w:hAnsi="Century Schoolbook" w:cs="Times New Roman"/>
-          <w:sz w:val="24"/>
-          <w:szCs w:val="24"/>
-        </w:rPr>
         <w:t xml:space="preserve">Review Analysis Recommendation: </w:t>
       </w:r>
       <w:r>
@@ -1343,6 +1313,278 @@
           <w:szCs w:val="24"/>
         </w:rPr>
         <w:t>Award</w:t>
+      </w:r>
+      <w:r>
+        <w:rPr>
+          <w:rFonts w:ascii="Century Schoolbook" w:hAnsi="Century Schoolbook"/>
+        </w:rPr>
+        <w:fldChar w:fldCharType="begin"/>
+      </w:r>
+      <w:r>
+        <w:rPr>
+          <w:rFonts w:ascii="Century Schoolbook" w:hAnsi="Century Schoolbook"/>
+        </w:rPr>
+        <w:instrText xml:space="preserve">if </w:instrText>
+      </w:r>
+      <w:r>
+        <w:rPr>
+          <w:rFonts w:ascii="Century Schoolbook" w:hAnsi="Century Schoolbook"/>
+        </w:rPr>
+        <w:fldChar w:fldCharType="begin"/>
+      </w:r>
+      <w:r>
+        <w:rPr>
+          <w:rFonts w:ascii="Century Schoolbook" w:hAnsi="Century Schoolbook"/>
+        </w:rPr>
+        <w:instrText xml:space="preserve"> MERGEFIELD prop_id1 </w:instrText>
+      </w:r>
+      <w:r>
+        <w:rPr>
+          <w:rFonts w:ascii="Century Schoolbook" w:hAnsi="Century Schoolbook"/>
+        </w:rPr>
+        <w:fldChar w:fldCharType="separate"/>
+      </w:r>
+      <w:r>
+        <w:rPr>
+          <w:rFonts w:ascii="Century Schoolbook" w:hAnsi="Century Schoolbook"/>
+          <w:noProof/>
+        </w:rPr>
+        <w:instrText>«prop_id1»</w:instrText>
+      </w:r>
+      <w:r>
+        <w:rPr>
+          <w:rFonts w:ascii="Century Schoolbook" w:hAnsi="Century Schoolbook"/>
+        </w:rPr>
+        <w:fldChar w:fldCharType="end"/>
+      </w:r>
+      <w:r>
+        <w:rPr>
+          <w:rFonts w:ascii="Century Schoolbook" w:hAnsi="Century Schoolbook"/>
+        </w:rPr>
+        <w:instrText>&lt;&gt;"" "</w:instrText>
+      </w:r>
+    </w:p>
+    <w:p>
+      <w:pPr>
+        <w:contextualSpacing/>
+        <w:rPr>
+          <w:rFonts w:ascii="Century Schoolbook" w:hAnsi="Century Schoolbook"/>
+          <w:noProof/>
+        </w:rPr>
+      </w:pPr>
+      <w:r>
+        <w:rPr>
+          <w:rFonts w:ascii="Century Schoolbook" w:hAnsi="Century Schoolbook"/>
+        </w:rPr>
+        <w:instrText xml:space="preserve">Total request: </w:instrText>
+      </w:r>
+      <w:r>
+        <w:rPr>
+          <w:rFonts w:ascii="Century Schoolbook" w:hAnsi="Century Schoolbook"/>
+        </w:rPr>
+        <w:fldChar w:fldCharType="begin"/>
+      </w:r>
+      <w:r>
+        <w:rPr>
+          <w:rFonts w:ascii="Century Schoolbook" w:hAnsi="Century Schoolbook"/>
+        </w:rPr>
+        <w:instrText xml:space="preserve"> MERGEFIELD </w:instrText>
+      </w:r>
+      <w:r>
+        <w:rPr>
+          <w:rFonts w:ascii="Century Schoolbook" w:hAnsi="Century Schoolbook"/>
+        </w:rPr>
+        <w:instrText>rqst</w:instrText>
+      </w:r>
+      <w:r>
+        <w:rPr>
+          <w:rFonts w:ascii="Century Schoolbook" w:hAnsi="Century Schoolbook"/>
+        </w:rPr>
+        <w:instrText>_tot</w:instrText>
+      </w:r>
+      <w:r>
+        <w:rPr>
+          <w:rFonts w:ascii="Century Schoolbook" w:hAnsi="Century Schoolbook"/>
+        </w:rPr>
+        <w:instrText xml:space="preserve"> \# $##,###,##0 </w:instrText>
+      </w:r>
+      <w:r>
+        <w:rPr>
+          <w:rFonts w:ascii="Century Schoolbook" w:hAnsi="Century Schoolbook"/>
+        </w:rPr>
+        <w:fldChar w:fldCharType="separate"/>
+      </w:r>
+      <w:r>
+        <w:rPr>
+          <w:rFonts w:ascii="Century Schoolbook" w:hAnsi="Century Schoolbook"/>
+          <w:noProof/>
+        </w:rPr>
+        <w:instrText>«rqst_tot»</w:instrText>
+      </w:r>
+      <w:r>
+        <w:rPr>
+          <w:rFonts w:ascii="Century Schoolbook" w:hAnsi="Century Schoolbook"/>
+        </w:rPr>
+        <w:fldChar w:fldCharType="end"/>
+      </w:r>
+      <w:r>
+        <w:rPr>
+          <w:rFonts w:ascii="Century Schoolbook" w:hAnsi="Century Schoolbook"/>
+        </w:rPr>
+        <w:instrText xml:space="preserve">; Total recommended: </w:instrText>
+      </w:r>
+      <w:r>
+        <w:rPr>
+          <w:rFonts w:ascii="Century Schoolbook" w:hAnsi="Century Schoolbook"/>
+        </w:rPr>
+        <w:fldChar w:fldCharType="begin"/>
+      </w:r>
+      <w:r>
+        <w:rPr>
+          <w:rFonts w:ascii="Century Schoolbook" w:hAnsi="Century Schoolbook"/>
+        </w:rPr>
+        <w:instrText xml:space="preserve"> MERGEFIELD </w:instrText>
+      </w:r>
+      <w:r>
+        <w:rPr>
+          <w:rFonts w:ascii="Century Schoolbook" w:hAnsi="Century Schoolbook"/>
+        </w:rPr>
+        <w:instrText>budg</w:instrText>
+      </w:r>
+      <w:r>
+        <w:rPr>
+          <w:rFonts w:ascii="Century Schoolbook" w:hAnsi="Century Schoolbook"/>
+        </w:rPr>
+        <w:instrText>_tot</w:instrText>
+      </w:r>
+      <w:r>
+        <w:rPr>
+          <w:rFonts w:ascii="Century Schoolbook" w:hAnsi="Century Schoolbook"/>
+        </w:rPr>
+        <w:instrText xml:space="preserve"> \# $##,###,##0 </w:instrText>
+      </w:r>
+      <w:r>
+        <w:rPr>
+          <w:rFonts w:ascii="Century Schoolbook" w:hAnsi="Century Schoolbook"/>
+        </w:rPr>
+        <w:fldChar w:fldCharType="separate"/>
+      </w:r>
+      <w:r>
+        <w:rPr>
+          <w:rFonts w:ascii="Century Schoolbook" w:hAnsi="Century Schoolbook"/>
+          <w:noProof/>
+        </w:rPr>
+        <w:instrText>«budg_tot»</w:instrText>
+      </w:r>
+      <w:r>
+        <w:rPr>
+          <w:rFonts w:ascii="Century Schoolbook" w:hAnsi="Century Schoolbook"/>
+        </w:rPr>
+        <w:fldChar w:fldCharType="end"/>
+      </w:r>
+      <w:r>
+        <w:rPr>
+          <w:rFonts w:ascii="Century Schoolbook" w:hAnsi="Century Schoolbook"/>
+        </w:rPr>
+        <w:fldChar w:fldCharType="separate"/>
+      </w:r>
+    </w:p>
+    <w:p>
+      <w:pPr>
+        <w:contextualSpacing/>
+        <w:rPr>
+          <w:rFonts w:ascii="Century Schoolbook" w:hAnsi="Century Schoolbook"/>
+        </w:rPr>
+      </w:pPr>
+      <w:r>
+        <w:rPr>
+          <w:rFonts w:ascii="Century Schoolbook" w:hAnsi="Century Schoolbook"/>
+          <w:noProof/>
+        </w:rPr>
+        <w:t xml:space="preserve">Total request: </w:t>
+      </w:r>
+      <w:r>
+        <w:rPr>
+          <w:rFonts w:ascii="Century Schoolbook" w:hAnsi="Century Schoolbook"/>
+          <w:noProof/>
+        </w:rPr>
+        <w:fldChar w:fldCharType="begin"/>
+      </w:r>
+      <w:r>
+        <w:rPr>
+          <w:rFonts w:ascii="Century Schoolbook" w:hAnsi="Century Schoolbook"/>
+          <w:noProof/>
+        </w:rPr>
+        <w:instrText xml:space="preserve"> MERGEFIELD rqst_tot \# $##,###,##0 </w:instrText>
+      </w:r>
+      <w:r>
+        <w:rPr>
+          <w:rFonts w:ascii="Century Schoolbook" w:hAnsi="Century Schoolbook"/>
+          <w:noProof/>
+        </w:rPr>
+        <w:fldChar w:fldCharType="separate"/>
+      </w:r>
+      <w:r>
+        <w:rPr>
+          <w:rFonts w:ascii="Century Schoolbook" w:hAnsi="Century Schoolbook"/>
+          <w:noProof/>
+        </w:rPr>
+        <w:t>«rqst_tot»</w:t>
+      </w:r>
+      <w:r>
+        <w:rPr>
+          <w:rFonts w:ascii="Century Schoolbook" w:hAnsi="Century Schoolbook"/>
+          <w:noProof/>
+        </w:rPr>
+        <w:fldChar w:fldCharType="end"/>
+      </w:r>
+      <w:r>
+        <w:rPr>
+          <w:rFonts w:ascii="Century Schoolbook" w:hAnsi="Century Schoolbook"/>
+          <w:noProof/>
+        </w:rPr>
+        <w:t xml:space="preserve">; Total recommended: </w:t>
+      </w:r>
+      <w:r>
+        <w:rPr>
+          <w:rFonts w:ascii="Century Schoolbook" w:hAnsi="Century Schoolbook"/>
+          <w:noProof/>
+        </w:rPr>
+        <w:fldChar w:fldCharType="begin"/>
+      </w:r>
+      <w:r>
+        <w:rPr>
+          <w:rFonts w:ascii="Century Schoolbook" w:hAnsi="Century Schoolbook"/>
+          <w:noProof/>
+        </w:rPr>
+        <w:instrText xml:space="preserve"> MERGEFIELD budg_tot \# $##,###,##0 </w:instrText>
+      </w:r>
+      <w:r>
+        <w:rPr>
+          <w:rFonts w:ascii="Century Schoolbook" w:hAnsi="Century Schoolbook"/>
+          <w:noProof/>
+        </w:rPr>
+        <w:fldChar w:fldCharType="separate"/>
+      </w:r>
+      <w:r>
+        <w:rPr>
+          <w:rFonts w:ascii="Century Schoolbook" w:hAnsi="Century Schoolbook"/>
+          <w:noProof/>
+        </w:rPr>
+        <w:t>«budg_tot»</w:t>
+      </w:r>
+      <w:r>
+        <w:rPr>
+          <w:rFonts w:ascii="Century Schoolbook" w:hAnsi="Century Schoolbook"/>
+          <w:noProof/>
+        </w:rPr>
+        <w:fldChar w:fldCharType="end"/>
+      </w:r>
+      <w:r>
+        <w:rPr>
+          <w:rFonts w:ascii="Century Schoolbook" w:hAnsi="Century Schoolbook"/>
+        </w:rPr>
+        <w:fldChar w:fldCharType="end"/>
       </w:r>
     </w:p>
     <w:p>
@@ -8343,6 +8585,7 @@
           <w:rFonts w:ascii="Century Schoolbook" w:hAnsi="Century Schoolbook"/>
           <w:b/>
         </w:rPr>
+        <w:lastRenderedPageBreak/>
         <w:t xml:space="preserve">INTELLECTUAL </w:t>
       </w:r>
       <w:proofErr w:type="gramStart"/>
@@ -9256,7 +9499,7 @@
           <w:rFonts w:ascii="Century Schoolbook" w:hAnsi="Century Schoolbook"/>
           <w:noProof/>
         </w:rPr>
-        <w:t>Sunday, December 17, 2017</w:t>
+        <w:t>Thursday, December 21, 2017</w:t>
       </w:r>
       <w:r>
         <w:rPr>

</xml_diff>

<commit_message>
adding comments to RAData, images of interface
</commit_message>
<xml_diff>
--- a/RoboRA/RAtemplates/Awd RAt.docx
+++ b/RoboRA/RAtemplates/Awd RAt.docx
@@ -1,6 +1,6 @@
 
 <file path=word/document.xml><?xml version="1.0" encoding="utf-8"?>
-<w:document xmlns:wpc="http://schemas.microsoft.com/office/word/2010/wordprocessingCanvas" xmlns:mc="http://schemas.openxmlformats.org/markup-compatibility/2006" xmlns:o="urn:schemas-microsoft-com:office:office" xmlns:r="http://schemas.openxmlformats.org/officeDocument/2006/relationships" xmlns:m="http://schemas.openxmlformats.org/officeDocument/2006/math" xmlns:v="urn:schemas-microsoft-com:vml" xmlns:wp14="http://schemas.microsoft.com/office/word/2010/wordprocessingDrawing" xmlns:wp="http://schemas.openxmlformats.org/drawingml/2006/wordprocessingDrawing" xmlns:w10="urn:schemas-microsoft-com:office:word" xmlns:w="http://schemas.openxmlformats.org/wordprocessingml/2006/main" xmlns:w14="http://schemas.microsoft.com/office/word/2010/wordml" xmlns:w15="http://schemas.microsoft.com/office/word/2012/wordml" xmlns:wpg="http://schemas.microsoft.com/office/word/2010/wordprocessingGroup" xmlns:wpi="http://schemas.microsoft.com/office/word/2010/wordprocessingInk" xmlns:wne="http://schemas.microsoft.com/office/word/2006/wordml" xmlns:wps="http://schemas.microsoft.com/office/word/2010/wordprocessingShape" mc:Ignorable="w14 w15 wp14">
+<w:document xmlns:wpc="http://schemas.microsoft.com/office/word/2010/wordprocessingCanvas" xmlns:cx="http://schemas.microsoft.com/office/drawing/2014/chartex" xmlns:cx1="http://schemas.microsoft.com/office/drawing/2015/9/8/chartex" xmlns:cx2="http://schemas.microsoft.com/office/drawing/2015/10/21/chartex" xmlns:cx3="http://schemas.microsoft.com/office/drawing/2016/5/9/chartex" xmlns:cx4="http://schemas.microsoft.com/office/drawing/2016/5/10/chartex" xmlns:cx5="http://schemas.microsoft.com/office/drawing/2016/5/11/chartex" xmlns:cx6="http://schemas.microsoft.com/office/drawing/2016/5/12/chartex" xmlns:cx7="http://schemas.microsoft.com/office/drawing/2016/5/13/chartex" xmlns:cx8="http://schemas.microsoft.com/office/drawing/2016/5/14/chartex" xmlns:mc="http://schemas.openxmlformats.org/markup-compatibility/2006" xmlns:aink="http://schemas.microsoft.com/office/drawing/2016/ink" xmlns:am3d="http://schemas.microsoft.com/office/drawing/2017/model3d" xmlns:o="urn:schemas-microsoft-com:office:office" xmlns:r="http://schemas.openxmlformats.org/officeDocument/2006/relationships" xmlns:m="http://schemas.openxmlformats.org/officeDocument/2006/math" xmlns:v="urn:schemas-microsoft-com:vml" xmlns:wp14="http://schemas.microsoft.com/office/word/2010/wordprocessingDrawing" xmlns:wp="http://schemas.openxmlformats.org/drawingml/2006/wordprocessingDrawing" xmlns:w10="urn:schemas-microsoft-com:office:word" xmlns:w="http://schemas.openxmlformats.org/wordprocessingml/2006/main" xmlns:w14="http://schemas.microsoft.com/office/word/2010/wordml" xmlns:w15="http://schemas.microsoft.com/office/word/2012/wordml" xmlns:w16se="http://schemas.microsoft.com/office/word/2015/wordml/symex" xmlns:wpg="http://schemas.microsoft.com/office/word/2010/wordprocessingGroup" xmlns:wpi="http://schemas.microsoft.com/office/word/2010/wordprocessingInk" xmlns:wne="http://schemas.microsoft.com/office/word/2006/wordml" xmlns:wps="http://schemas.microsoft.com/office/word/2010/wordprocessingShape" mc:Ignorable="w14 w15 w16se wp14">
   <w:body>
     <w:p>
       <w:pPr>
@@ -9,15 +9,13 @@
           <w:i/>
         </w:rPr>
       </w:pPr>
-      <w:bookmarkStart w:id="0" w:name="_GoBack"/>
-      <w:bookmarkEnd w:id="0"/>
       <w:r>
         <w:rPr>
           <w:rFonts w:ascii="Century Schoolbook" w:hAnsi="Century Schoolbook"/>
         </w:rPr>
         <w:t>[[</w:t>
       </w:r>
-      <w:bookmarkStart w:id="1" w:name="_Hlk501249885"/>
+      <w:bookmarkStart w:id="0" w:name="_Hlk501249885"/>
       <w:r>
         <w:rPr>
           <w:rFonts w:ascii="Century Schoolbook" w:hAnsi="Century Schoolbook"/>
@@ -79,8 +77,8 @@
         </w:rPr>
         <w:fldChar w:fldCharType="separate"/>
       </w:r>
-      <w:bookmarkStart w:id="2" w:name="mfHack"/>
-      <w:bookmarkEnd w:id="2"/>
+      <w:bookmarkStart w:id="1" w:name="mfHack"/>
+      <w:bookmarkEnd w:id="1"/>
       <w:r>
         <w:rPr>
           <w:rFonts w:ascii="Century Schoolbook" w:hAnsi="Century Schoolbook"/>
@@ -99,11 +97,6 @@
           <w:rFonts w:ascii="Century Schoolbook" w:hAnsi="Century Schoolbook"/>
         </w:rPr>
         <w:instrText xml:space="preserve">" \o "eJacket link" \* MERGEFORMAT </w:instrText>
-      </w:r>
-      <w:r>
-        <w:rPr>
-          <w:rFonts w:ascii="Century Schoolbook" w:hAnsi="Century Schoolbook"/>
-        </w:rPr>
       </w:r>
       <w:r>
         <w:rPr>
@@ -163,13 +156,15 @@
         </w:rPr>
         <w:tab/>
       </w:r>
-      <w:bookmarkEnd w:id="1"/>
+      <w:bookmarkEnd w:id="0"/>
+      <w:proofErr w:type="spellStart"/>
       <w:r>
         <w:rPr>
           <w:rFonts w:ascii="Century Schoolbook" w:hAnsi="Century Schoolbook"/>
         </w:rPr>
         <w:t>Awd</w:t>
       </w:r>
+      <w:proofErr w:type="spellEnd"/>
       <w:r>
         <w:rPr>
           <w:rFonts w:ascii="Century Schoolbook" w:hAnsi="Century Schoolbook"/>
@@ -277,6 +272,7 @@
         </w:rPr>
         <w:t xml:space="preserve"> </w:t>
       </w:r>
+      <w:proofErr w:type="spellStart"/>
       <w:r>
         <w:rPr>
           <w:rFonts w:ascii="Century Schoolbook" w:hAnsi="Century Schoolbook"/>
@@ -293,7 +289,14 @@
         <w:rPr>
           <w:rFonts w:ascii="Century Schoolbook" w:hAnsi="Century Schoolbook"/>
         </w:rPr>
-        <w:t xml:space="preserve">t: </w:t>
+        <w:t>t</w:t>
+      </w:r>
+      <w:proofErr w:type="spellEnd"/>
+      <w:r>
+        <w:rPr>
+          <w:rFonts w:ascii="Century Schoolbook" w:hAnsi="Century Schoolbook"/>
+        </w:rPr>
+        <w:t xml:space="preserve">: </w:t>
       </w:r>
       <w:r>
         <w:rPr>
@@ -480,7 +483,7 @@
         </w:rPr>
         <w:br/>
       </w:r>
-      <w:bookmarkStart w:id="3" w:name="_Hlk501249744"/>
+      <w:bookmarkStart w:id="2" w:name="_Hlk501249744"/>
       <w:r>
         <w:rPr>
           <w:i/>
@@ -668,7 +671,21 @@
         <w:rPr>
           <w:i/>
         </w:rPr>
-        <w:t xml:space="preserve"> by CleanCopy, so write </w:t>
+        <w:t xml:space="preserve"> by </w:t>
+      </w:r>
+      <w:proofErr w:type="spellStart"/>
+      <w:r>
+        <w:rPr>
+          <w:i/>
+        </w:rPr>
+        <w:t>CleanCopy</w:t>
+      </w:r>
+      <w:proofErr w:type="spellEnd"/>
+      <w:r>
+        <w:rPr>
+          <w:i/>
+        </w:rPr>
+        <w:t xml:space="preserve">, so write </w:t>
       </w:r>
       <w:r>
         <w:rPr>
@@ -773,6 +790,7 @@
         </w:rPr>
         <w:t>save with a name of the form “</w:t>
       </w:r>
+      <w:proofErr w:type="spellStart"/>
       <w:r>
         <w:rPr>
           <w:b/>
@@ -780,15 +798,17 @@
           <w:sz w:val="20"/>
           <w:szCs w:val="20"/>
         </w:rPr>
-        <w:t>Awd *** RAt.docx</w:t>
-      </w:r>
-      <w:r>
-        <w:rPr>
+        <w:t>Awd</w:t>
+      </w:r>
+      <w:proofErr w:type="spellEnd"/>
+      <w:r>
+        <w:rPr>
+          <w:b/>
           <w:i/>
           <w:sz w:val="20"/>
           <w:szCs w:val="20"/>
         </w:rPr>
-        <w:t xml:space="preserve">”, where *** is a short abbreviation of the </w:t>
+        <w:t xml:space="preserve"> *** RAt.docx</w:t>
       </w:r>
       <w:r>
         <w:rPr>
@@ -796,7 +816,7 @@
           <w:sz w:val="20"/>
           <w:szCs w:val="20"/>
         </w:rPr>
-        <w:t xml:space="preserve">division, </w:t>
+        <w:t xml:space="preserve">”, where *** is a short abbreviation of the </w:t>
       </w:r>
       <w:r>
         <w:rPr>
@@ -804,7 +824,7 @@
           <w:sz w:val="20"/>
           <w:szCs w:val="20"/>
         </w:rPr>
-        <w:t>program</w:t>
+        <w:t xml:space="preserve">division, </w:t>
       </w:r>
       <w:r>
         <w:rPr>
@@ -812,7 +832,7 @@
           <w:sz w:val="20"/>
           <w:szCs w:val="20"/>
         </w:rPr>
-        <w:t>, or panel name</w:t>
+        <w:t>program</w:t>
       </w:r>
       <w:r>
         <w:rPr>
@@ -820,16 +840,15 @@
           <w:sz w:val="20"/>
           <w:szCs w:val="20"/>
         </w:rPr>
-        <w:t xml:space="preserve">. </w:t>
-      </w:r>
-      <w:r>
-        <w:rPr>
-          <w:b/>
+        <w:t>, or panel name</w:t>
+      </w:r>
+      <w:r>
+        <w:rPr>
           <w:i/>
           <w:sz w:val="20"/>
           <w:szCs w:val="20"/>
         </w:rPr>
-        <w:t xml:space="preserve">To see </w:t>
+        <w:t xml:space="preserve">. </w:t>
       </w:r>
       <w:r>
         <w:rPr>
@@ -838,7 +857,7 @@
           <w:sz w:val="20"/>
           <w:szCs w:val="20"/>
         </w:rPr>
-        <w:t>field</w:t>
+        <w:t xml:space="preserve">To see </w:t>
       </w:r>
       <w:r>
         <w:rPr>
@@ -847,15 +866,16 @@
           <w:sz w:val="20"/>
           <w:szCs w:val="20"/>
         </w:rPr>
-        <w:t xml:space="preserve"> codes</w:t>
-      </w:r>
-      <w:r>
-        <w:rPr>
+        <w:t>field</w:t>
+      </w:r>
+      <w:r>
+        <w:rPr>
+          <w:b/>
           <w:i/>
           <w:sz w:val="20"/>
           <w:szCs w:val="20"/>
         </w:rPr>
-        <w:t>, select all, then press Alt-F9</w:t>
+        <w:t xml:space="preserve"> codes</w:t>
       </w:r>
       <w:r>
         <w:rPr>
@@ -863,7 +883,7 @@
           <w:sz w:val="20"/>
           <w:szCs w:val="20"/>
         </w:rPr>
-        <w:t>.</w:t>
+        <w:t>, press Alt-F9</w:t>
       </w:r>
       <w:r>
         <w:rPr>
@@ -871,10 +891,18 @@
           <w:sz w:val="20"/>
           <w:szCs w:val="20"/>
         </w:rPr>
+        <w:t>.</w:t>
+      </w:r>
+      <w:r>
+        <w:rPr>
+          <w:i/>
+          <w:sz w:val="20"/>
+          <w:szCs w:val="20"/>
+        </w:rPr>
         <w:t>)</w:t>
       </w:r>
     </w:p>
-    <w:bookmarkEnd w:id="3"/>
+    <w:bookmarkEnd w:id="2"/>
     <w:p>
       <w:pPr>
         <w:contextualSpacing/>
@@ -882,6 +910,7 @@
           <w:rFonts w:ascii="Century Schoolbook" w:hAnsi="Century Schoolbook"/>
         </w:rPr>
       </w:pPr>
+      <w:proofErr w:type="gramStart"/>
       <w:r>
         <w:rPr>
           <w:rFonts w:ascii="Century Schoolbook" w:hAnsi="Century Schoolbook"/>
@@ -892,8 +921,17 @@
         <w:rPr>
           <w:rFonts w:ascii="Century Schoolbook" w:hAnsi="Century Schoolbook"/>
         </w:rPr>
-        <w:t xml:space="preserve">NATIONAL SCIENCE FOUNDATION </w:t>
-      </w:r>
+        <w:t>NATIONAL</w:t>
+      </w:r>
+      <w:proofErr w:type="gramEnd"/>
+      <w:r>
+        <w:rPr>
+          <w:rFonts w:ascii="Century Schoolbook" w:hAnsi="Century Schoolbook"/>
+        </w:rPr>
+        <w:t xml:space="preserve"> SCIENCE FOUNDATION </w:t>
+      </w:r>
+      <w:bookmarkStart w:id="3" w:name="_GoBack"/>
+      <w:bookmarkEnd w:id="3"/>
     </w:p>
     <w:p>
       <w:pPr>
@@ -9073,14 +9111,30 @@
           <w:rFonts w:ascii="Century Schoolbook" w:hAnsi="Century Schoolbook"/>
           <w:b/>
         </w:rPr>
-        <w:t>PROJECT OVERVIEW</w:t>
+        <w:t xml:space="preserve">PROJECT </w:t>
+      </w:r>
+      <w:proofErr w:type="gramStart"/>
+      <w:r>
+        <w:rPr>
+          <w:rFonts w:ascii="Century Schoolbook" w:hAnsi="Century Schoolbook"/>
+          <w:b/>
+        </w:rPr>
+        <w:t>OVERVIEW</w:t>
       </w:r>
       <w:r>
         <w:rPr>
           <w:rFonts w:ascii="Century Schoolbook" w:hAnsi="Century Schoolbook"/>
           <w:color w:val="000000"/>
         </w:rPr>
-        <w:t>[[Brief d</w:t>
+        <w:t>[</w:t>
+      </w:r>
+      <w:proofErr w:type="gramEnd"/>
+      <w:r>
+        <w:rPr>
+          <w:rFonts w:ascii="Century Schoolbook" w:hAnsi="Century Schoolbook"/>
+          <w:color w:val="000000"/>
+        </w:rPr>
+        <w:t>[Brief d</w:t>
       </w:r>
       <w:r>
         <w:rPr>
@@ -9118,13 +9172,29 @@
           <w:rFonts w:ascii="Century Schoolbook" w:hAnsi="Century Schoolbook"/>
           <w:b/>
         </w:rPr>
-        <w:t>INTELLECTUAL MERIT</w:t>
-      </w:r>
-      <w:r>
-        <w:rPr>
-          <w:rFonts w:ascii="Century Schoolbook" w:hAnsi="Century Schoolbook"/>
-        </w:rPr>
-        <w:t>[[Brief description of the Intellectual Merit strengths and weakn</w:t>
+        <w:lastRenderedPageBreak/>
+        <w:t xml:space="preserve">INTELLECTUAL </w:t>
+      </w:r>
+      <w:proofErr w:type="gramStart"/>
+      <w:r>
+        <w:rPr>
+          <w:rFonts w:ascii="Century Schoolbook" w:hAnsi="Century Schoolbook"/>
+          <w:b/>
+        </w:rPr>
+        <w:t>MERIT</w:t>
+      </w:r>
+      <w:r>
+        <w:rPr>
+          <w:rFonts w:ascii="Century Schoolbook" w:hAnsi="Century Schoolbook"/>
+        </w:rPr>
+        <w:t>[</w:t>
+      </w:r>
+      <w:proofErr w:type="gramEnd"/>
+      <w:r>
+        <w:rPr>
+          <w:rFonts w:ascii="Century Schoolbook" w:hAnsi="Century Schoolbook"/>
+        </w:rPr>
+        <w:t>[Brief description of the Intellectual Merit strengths and weakn</w:t>
       </w:r>
       <w:r>
         <w:rPr>
@@ -9159,13 +9229,28 @@
           <w:rFonts w:ascii="Century Schoolbook" w:hAnsi="Century Schoolbook"/>
           <w:b/>
         </w:rPr>
-        <w:t>BROADER IMPACTS</w:t>
-      </w:r>
-      <w:r>
-        <w:rPr>
-          <w:rFonts w:ascii="Century Schoolbook" w:hAnsi="Century Schoolbook"/>
-        </w:rPr>
-        <w:t xml:space="preserve">[[Brief description of the Broader Impacts strengths and weaknesses in the words of the PDs]] </w:t>
+        <w:t xml:space="preserve">BROADER </w:t>
+      </w:r>
+      <w:proofErr w:type="gramStart"/>
+      <w:r>
+        <w:rPr>
+          <w:rFonts w:ascii="Century Schoolbook" w:hAnsi="Century Schoolbook"/>
+          <w:b/>
+        </w:rPr>
+        <w:t>IMPACTS</w:t>
+      </w:r>
+      <w:r>
+        <w:rPr>
+          <w:rFonts w:ascii="Century Schoolbook" w:hAnsi="Century Schoolbook"/>
+        </w:rPr>
+        <w:t>[</w:t>
+      </w:r>
+      <w:proofErr w:type="gramEnd"/>
+      <w:r>
+        <w:rPr>
+          <w:rFonts w:ascii="Century Schoolbook" w:hAnsi="Century Schoolbook"/>
+        </w:rPr>
+        <w:t xml:space="preserve">[Brief description of the Broader Impacts strengths and weaknesses in the words of the PDs]] </w:t>
       </w:r>
     </w:p>
     <w:p>
@@ -9189,13 +9274,28 @@
           <w:rFonts w:ascii="Century Schoolbook" w:hAnsi="Century Schoolbook"/>
           <w:b/>
         </w:rPr>
-        <w:t>REVIEW SUMMARY</w:t>
-      </w:r>
-      <w:r>
-        <w:rPr>
-          <w:rFonts w:ascii="Century Schoolbook" w:hAnsi="Century Schoolbook"/>
-        </w:rPr>
-        <w:t>[[</w:t>
+        <w:t xml:space="preserve">REVIEW </w:t>
+      </w:r>
+      <w:proofErr w:type="gramStart"/>
+      <w:r>
+        <w:rPr>
+          <w:rFonts w:ascii="Century Schoolbook" w:hAnsi="Century Schoolbook"/>
+          <w:b/>
+        </w:rPr>
+        <w:t>SUMMARY</w:t>
+      </w:r>
+      <w:r>
+        <w:rPr>
+          <w:rFonts w:ascii="Century Schoolbook" w:hAnsi="Century Schoolbook"/>
+        </w:rPr>
+        <w:t>[</w:t>
+      </w:r>
+      <w:proofErr w:type="gramEnd"/>
+      <w:r>
+        <w:rPr>
+          <w:rFonts w:ascii="Century Schoolbook" w:hAnsi="Century Schoolbook"/>
+        </w:rPr>
+        <w:t>[</w:t>
       </w:r>
       <w:r>
         <w:rPr>
@@ -9568,25 +9668,56 @@
           <w:rFonts w:ascii="Century Schoolbook" w:hAnsi="Century Schoolbook"/>
           <w:b/>
         </w:rPr>
-        <w:t>AWARD CONSIDERATIONS</w:t>
-      </w:r>
-      <w:r>
-        <w:rPr>
-          <w:rFonts w:ascii="Century Schoolbook" w:hAnsi="Century Schoolbook"/>
-        </w:rPr>
-        <w:t xml:space="preserve">[[Only for awards, includes budget changes, issues addressed by the PI, </w:t>
-      </w:r>
-      <w:r>
-        <w:rPr>
-          <w:rFonts w:ascii="Century Schoolbook" w:hAnsi="Century Schoolbook"/>
-        </w:rPr>
-        <w:t xml:space="preserve">cofunding, </w:t>
-      </w:r>
-      <w:r>
-        <w:rPr>
-          <w:rFonts w:ascii="Century Schoolbook" w:hAnsi="Century Schoolbook"/>
-        </w:rPr>
-        <w:t>etc]]</w:t>
+        <w:t xml:space="preserve">AWARD </w:t>
+      </w:r>
+      <w:proofErr w:type="gramStart"/>
+      <w:r>
+        <w:rPr>
+          <w:rFonts w:ascii="Century Schoolbook" w:hAnsi="Century Schoolbook"/>
+          <w:b/>
+        </w:rPr>
+        <w:t>CONSIDERATIONS</w:t>
+      </w:r>
+      <w:r>
+        <w:rPr>
+          <w:rFonts w:ascii="Century Schoolbook" w:hAnsi="Century Schoolbook"/>
+        </w:rPr>
+        <w:t>[</w:t>
+      </w:r>
+      <w:proofErr w:type="gramEnd"/>
+      <w:r>
+        <w:rPr>
+          <w:rFonts w:ascii="Century Schoolbook" w:hAnsi="Century Schoolbook"/>
+        </w:rPr>
+        <w:t xml:space="preserve">[Only for awards, includes budget changes, issues addressed by the PI, </w:t>
+      </w:r>
+      <w:proofErr w:type="spellStart"/>
+      <w:r>
+        <w:rPr>
+          <w:rFonts w:ascii="Century Schoolbook" w:hAnsi="Century Schoolbook"/>
+        </w:rPr>
+        <w:t>cofunding</w:t>
+      </w:r>
+      <w:proofErr w:type="spellEnd"/>
+      <w:r>
+        <w:rPr>
+          <w:rFonts w:ascii="Century Schoolbook" w:hAnsi="Century Schoolbook"/>
+        </w:rPr>
+        <w:t xml:space="preserve">, </w:t>
+      </w:r>
+      <w:proofErr w:type="spellStart"/>
+      <w:r>
+        <w:rPr>
+          <w:rFonts w:ascii="Century Schoolbook" w:hAnsi="Century Schoolbook"/>
+        </w:rPr>
+        <w:t>etc</w:t>
+      </w:r>
+      <w:proofErr w:type="spellEnd"/>
+      <w:r>
+        <w:rPr>
+          <w:rFonts w:ascii="Century Schoolbook" w:hAnsi="Century Schoolbook"/>
+        </w:rPr>
+        <w:t>]]</w:t>
       </w:r>
     </w:p>
     <w:p>
@@ -9606,19 +9737,26 @@
           <w:rFonts w:ascii="Century Schoolbook" w:hAnsi="Century Schoolbook"/>
         </w:rPr>
       </w:pPr>
-      <w:r>
-        <w:rPr>
-          <w:rFonts w:ascii="Century Schoolbook" w:hAnsi="Century Schoolbook"/>
-          <w:b/>
-        </w:rPr>
-        <w:lastRenderedPageBreak/>
+      <w:proofErr w:type="gramStart"/>
+      <w:r>
+        <w:rPr>
+          <w:rFonts w:ascii="Century Schoolbook" w:hAnsi="Century Schoolbook"/>
+          <w:b/>
+        </w:rPr>
         <w:t>RECOMMENDATION</w:t>
       </w:r>
       <w:r>
         <w:rPr>
           <w:rFonts w:ascii="Century Schoolbook" w:hAnsi="Century Schoolbook"/>
         </w:rPr>
-        <w:t>[[Requested action, rationale for action (</w:t>
+        <w:t>[</w:t>
+      </w:r>
+      <w:proofErr w:type="gramEnd"/>
+      <w:r>
+        <w:rPr>
+          <w:rFonts w:ascii="Century Schoolbook" w:hAnsi="Century Schoolbook"/>
+        </w:rPr>
+        <w:t>[Requested action, rationale for action (</w:t>
       </w:r>
       <w:r>
         <w:rPr>
@@ -9630,7 +9768,21 @@
         <w:rPr>
           <w:rFonts w:ascii="Century Schoolbook" w:hAnsi="Century Schoolbook"/>
         </w:rPr>
-        <w:t xml:space="preserve">available funding, program priorities and balance, etc), funding decision-making process]] </w:t>
+        <w:t xml:space="preserve">available funding, program priorities and balance, </w:t>
+      </w:r>
+      <w:proofErr w:type="spellStart"/>
+      <w:r>
+        <w:rPr>
+          <w:rFonts w:ascii="Century Schoolbook" w:hAnsi="Century Schoolbook"/>
+        </w:rPr>
+        <w:t>etc</w:t>
+      </w:r>
+      <w:proofErr w:type="spellEnd"/>
+      <w:r>
+        <w:rPr>
+          <w:rFonts w:ascii="Century Schoolbook" w:hAnsi="Century Schoolbook"/>
+        </w:rPr>
+        <w:t xml:space="preserve">), funding decision-making process]] </w:t>
       </w:r>
     </w:p>
     <w:p>
@@ -9644,7 +9796,21 @@
         <w:rPr>
           <w:rFonts w:ascii="Century Schoolbook" w:hAnsi="Century Schoolbook"/>
         </w:rPr>
-        <w:t>As Program Director, I evaluated this proposal for funding in light of its intellectual merit and broader impacts relative to the goals of the program, taking into</w:t>
+        <w:t xml:space="preserve">As Program Director, I evaluated this proposal for funding </w:t>
+      </w:r>
+      <w:proofErr w:type="gramStart"/>
+      <w:r>
+        <w:rPr>
+          <w:rFonts w:ascii="Century Schoolbook" w:hAnsi="Century Schoolbook"/>
+        </w:rPr>
+        <w:t>in light of</w:t>
+      </w:r>
+      <w:proofErr w:type="gramEnd"/>
+      <w:r>
+        <w:rPr>
+          <w:rFonts w:ascii="Century Schoolbook" w:hAnsi="Century Schoolbook"/>
+        </w:rPr>
+        <w:t xml:space="preserve"> its intellectual merit and broader impacts relative to the goals of the program, taking into</w:t>
       </w:r>
       <w:r>
         <w:rPr>
@@ -9920,7 +10086,7 @@
           <w:rFonts w:ascii="Century Schoolbook" w:hAnsi="Century Schoolbook"/>
           <w:noProof/>
         </w:rPr>
-        <w:t>Friday, December 29, 2017</w:t>
+        <w:t>Sunday, December 31, 2017</w:t>
       </w:r>
       <w:r>
         <w:rPr>
@@ -9959,7 +10125,23 @@
           <w:rFonts w:ascii="Century Schoolbook" w:hAnsi="Century Schoolbook"/>
           <w:color w:val="FF0000"/>
         </w:rPr>
-        <w:t xml:space="preserve"> PI meetings, etc]] </w:t>
+        <w:t xml:space="preserve"> PI meetings, </w:t>
+      </w:r>
+      <w:proofErr w:type="spellStart"/>
+      <w:r>
+        <w:rPr>
+          <w:rFonts w:ascii="Century Schoolbook" w:hAnsi="Century Schoolbook"/>
+          <w:color w:val="FF0000"/>
+        </w:rPr>
+        <w:t>etc</w:t>
+      </w:r>
+      <w:proofErr w:type="spellEnd"/>
+      <w:r>
+        <w:rPr>
+          <w:rFonts w:ascii="Century Schoolbook" w:hAnsi="Century Schoolbook"/>
+          <w:color w:val="FF0000"/>
+        </w:rPr>
+        <w:t xml:space="preserve">]] </w:t>
       </w:r>
       <w:r>
         <w:rPr>
@@ -10021,8 +10203,18 @@
           <w:b/>
           <w:color w:val="FF0000"/>
         </w:rPr>
-        <w:t>[[Manual budget required if split/or CONTINUING]]STANDARD</w:t>
-      </w:r>
+        <w:t>[[Manual budget required if split/or CONTINUING</w:t>
+      </w:r>
+      <w:proofErr w:type="gramStart"/>
+      <w:r>
+        <w:rPr>
+          <w:rFonts w:ascii="Century Schoolbook" w:hAnsi="Century Schoolbook"/>
+          <w:b/>
+          <w:color w:val="FF0000"/>
+        </w:rPr>
+        <w:t>]]STANDARD</w:t>
+      </w:r>
+      <w:proofErr w:type="gramEnd"/>
       <w:r>
         <w:rPr>
           <w:rFonts w:ascii="Century Schoolbook" w:hAnsi="Century Schoolbook"/>
@@ -10480,11 +10672,19 @@
         </w:rPr>
         <w:t xml:space="preserve"> </w:t>
       </w:r>
-      <w:r>
-        <w:rPr>
-          <w:rFonts w:ascii="Century Schoolbook" w:hAnsi="Century Schoolbook"/>
-        </w:rPr>
-        <w:t xml:space="preserve">Obj: </w:t>
+      <w:proofErr w:type="spellStart"/>
+      <w:r>
+        <w:rPr>
+          <w:rFonts w:ascii="Century Schoolbook" w:hAnsi="Century Schoolbook"/>
+        </w:rPr>
+        <w:t>Obj</w:t>
+      </w:r>
+      <w:proofErr w:type="spellEnd"/>
+      <w:r>
+        <w:rPr>
+          <w:rFonts w:ascii="Century Schoolbook" w:hAnsi="Century Schoolbook"/>
+        </w:rPr>
+        <w:t xml:space="preserve">: </w:t>
       </w:r>
       <w:r>
         <w:rPr>
@@ -12989,6 +13189,7 @@
           <w:b/>
           <w:noProof/>
         </w:rPr>
+        <w:lastRenderedPageBreak/>
         <w:t xml:space="preserve">N: </w:t>
       </w:r>
       <w:r>
@@ -13505,7 +13706,6 @@
           <w:rFonts w:ascii="Century Schoolbook" w:hAnsi="Century Schoolbook"/>
           <w:b/>
         </w:rPr>
-        <w:lastRenderedPageBreak/>
         <w:instrText xml:space="preserve">N: </w:instrText>
       </w:r>
       <w:r>
@@ -16474,7 +16674,7 @@
 </file>
 
 <file path=word/styles.xml><?xml version="1.0" encoding="utf-8"?>
-<w:styles xmlns:mc="http://schemas.openxmlformats.org/markup-compatibility/2006" xmlns:r="http://schemas.openxmlformats.org/officeDocument/2006/relationships" xmlns:w="http://schemas.openxmlformats.org/wordprocessingml/2006/main" xmlns:w14="http://schemas.microsoft.com/office/word/2010/wordml" xmlns:w15="http://schemas.microsoft.com/office/word/2012/wordml" mc:Ignorable="w14 w15">
+<w:styles xmlns:mc="http://schemas.openxmlformats.org/markup-compatibility/2006" xmlns:r="http://schemas.openxmlformats.org/officeDocument/2006/relationships" xmlns:w="http://schemas.openxmlformats.org/wordprocessingml/2006/main" xmlns:w14="http://schemas.microsoft.com/office/word/2010/wordml" xmlns:w15="http://schemas.microsoft.com/office/word/2012/wordml" xmlns:w16se="http://schemas.microsoft.com/office/word/2015/wordml/symex" mc:Ignorable="w14 w15 w16se">
   <w:docDefaults>
     <w:rPrDefault>
       <w:rPr>
@@ -16490,7 +16690,7 @@
       </w:pPr>
     </w:pPrDefault>
   </w:docDefaults>
-  <w:latentStyles w:defLockedState="0" w:defUIPriority="99" w:defSemiHidden="0" w:defUnhideWhenUsed="0" w:defQFormat="0" w:count="371">
+  <w:latentStyles w:defLockedState="0" w:defUIPriority="99" w:defSemiHidden="0" w:defUnhideWhenUsed="0" w:defQFormat="0" w:count="375">
     <w:lsdException w:name="Normal" w:uiPriority="0" w:qFormat="1"/>
     <w:lsdException w:name="heading 1" w:uiPriority="9" w:qFormat="1"/>
     <w:lsdException w:name="heading 2" w:semiHidden="1" w:uiPriority="9" w:unhideWhenUsed="1" w:qFormat="1"/>
@@ -16596,7 +16796,6 @@
     <w:lsdException w:name="HTML Sample" w:semiHidden="1" w:unhideWhenUsed="1"/>
     <w:lsdException w:name="HTML Typewriter" w:semiHidden="1" w:unhideWhenUsed="1"/>
     <w:lsdException w:name="HTML Variable" w:semiHidden="1" w:unhideWhenUsed="1"/>
-    <w:lsdException w:name="Normal Table" w:semiHidden="1" w:unhideWhenUsed="1"/>
     <w:lsdException w:name="annotation subject" w:semiHidden="1" w:unhideWhenUsed="1"/>
     <w:lsdException w:name="No List" w:semiHidden="1" w:unhideWhenUsed="1"/>
     <w:lsdException w:name="Outline List 1" w:semiHidden="1" w:unhideWhenUsed="1"/>
@@ -16640,10 +16839,8 @@
     <w:lsdException w:name="Table Elegant" w:semiHidden="1" w:unhideWhenUsed="1"/>
     <w:lsdException w:name="Table Professional" w:semiHidden="1" w:unhideWhenUsed="1"/>
     <w:lsdException w:name="Table Subtle 1" w:semiHidden="1" w:unhideWhenUsed="1"/>
-    <w:lsdException w:name="Table Subtle 2" w:semiHidden="1" w:unhideWhenUsed="1"/>
     <w:lsdException w:name="Table Web 1" w:semiHidden="1" w:unhideWhenUsed="1"/>
     <w:lsdException w:name="Table Web 2" w:semiHidden="1" w:unhideWhenUsed="1"/>
-    <w:lsdException w:name="Table Web 3" w:semiHidden="1" w:unhideWhenUsed="1"/>
     <w:lsdException w:name="Balloon Text" w:semiHidden="1" w:unhideWhenUsed="1"/>
     <w:lsdException w:name="Table Grid" w:uiPriority="59"/>
     <w:lsdException w:name="Table Theme" w:semiHidden="1" w:unhideWhenUsed="1"/>
@@ -16862,6 +17059,10 @@
     <w:lsdException w:name="List Table 5 Dark Accent 6" w:uiPriority="50"/>
     <w:lsdException w:name="List Table 6 Colorful Accent 6" w:uiPriority="51"/>
     <w:lsdException w:name="List Table 7 Colorful Accent 6" w:uiPriority="52"/>
+    <w:lsdException w:name="Mention" w:semiHidden="1" w:unhideWhenUsed="1"/>
+    <w:lsdException w:name="Smart Hyperlink" w:semiHidden="1" w:unhideWhenUsed="1"/>
+    <w:lsdException w:name="Hashtag" w:semiHidden="1" w:unhideWhenUsed="1"/>
+    <w:lsdException w:name="Unresolved Mention" w:semiHidden="1" w:unhideWhenUsed="1"/>
   </w:latentStyles>
   <w:style w:type="paragraph" w:default="1" w:styleId="Normal">
     <w:name w:val="Normal"/>
@@ -16982,8 +17183,8 @@
       <w:u w:val="single"/>
     </w:rPr>
   </w:style>
-  <w:style w:type="character" w:customStyle="1" w:styleId="UnresolvedMention">
-    <w:name w:val="Unresolved Mention"/>
+  <w:style w:type="character" w:customStyle="1" w:styleId="UnresolvedMention1">
+    <w:name w:val="Unresolved Mention1"/>
     <w:basedOn w:val="DefaultParagraphFont"/>
     <w:uiPriority w:val="99"/>
     <w:semiHidden/>
@@ -17283,6 +17484,15 @@
 </file>
 
 <file path=customXml/item1.xml><?xml version="1.0" encoding="utf-8"?>
+<?mso-contentType ?>
+<FormTemplates xmlns="http://schemas.microsoft.com/sharepoint/v3/contenttype/forms">
+  <Display>DocumentLibraryForm</Display>
+  <Edit>DocumentLibraryForm</Edit>
+  <New>DocumentLibraryForm</New>
+</FormTemplates>
+</file>
+
+<file path=customXml/item2.xml><?xml version="1.0" encoding="utf-8"?>
 <ct:contentTypeSchema xmlns:ct="http://schemas.microsoft.com/office/2006/metadata/contentType" xmlns:ma="http://schemas.microsoft.com/office/2006/metadata/properties/metaAttributes" ct:_="" ma:_="" ma:contentTypeName="Document" ma:contentTypeID="0x01010041C22011AE94304C93A0CE7507DD2FF2" ma:contentTypeVersion="0" ma:contentTypeDescription="Create a new document." ma:contentTypeScope="" ma:versionID="12353f9912a80d346bb55c058c1c9f44">
   <xsd:schema xmlns:xsd="http://www.w3.org/2001/XMLSchema" xmlns:xs="http://www.w3.org/2001/XMLSchema" xmlns:p="http://schemas.microsoft.com/office/2006/metadata/properties" targetNamespace="http://schemas.microsoft.com/office/2006/metadata/properties" ma:root="true" ma:fieldsID="1b05d82d297216baf5b26c55225140df">
     <xsd:element name="properties">
@@ -17396,15 +17606,6 @@
 </ct:contentTypeSchema>
 </file>
 
-<file path=customXml/item2.xml><?xml version="1.0" encoding="utf-8"?>
-<?mso-contentType ?>
-<FormTemplates xmlns="http://schemas.microsoft.com/sharepoint/v3/contenttype/forms">
-  <Display>DocumentLibraryForm</Display>
-  <Edit>DocumentLibraryForm</Edit>
-  <New>DocumentLibraryForm</New>
-</FormTemplates>
-</file>
-
 <file path=customXml/item3.xml><?xml version="1.0" encoding="utf-8"?>
 <p:properties xmlns:p="http://schemas.microsoft.com/office/2006/metadata/properties" xmlns:xsi="http://www.w3.org/2001/XMLSchema-instance" xmlns:pc="http://schemas.microsoft.com/office/infopath/2007/PartnerControls">
   <documentManagement/>
@@ -17412,6 +17613,14 @@
 </file>
 
 <file path=customXml/itemProps1.xml><?xml version="1.0" encoding="utf-8"?>
+<ds:datastoreItem xmlns:ds="http://schemas.openxmlformats.org/officeDocument/2006/customXml" ds:itemID="{0CC0D5C3-34AF-49FF-8675-195989FB2347}">
+  <ds:schemaRefs>
+    <ds:schemaRef ds:uri="http://schemas.microsoft.com/sharepoint/v3/contenttype/forms"/>
+  </ds:schemaRefs>
+</ds:datastoreItem>
+</file>
+
+<file path=customXml/itemProps2.xml><?xml version="1.0" encoding="utf-8"?>
 <ds:datastoreItem xmlns:ds="http://schemas.openxmlformats.org/officeDocument/2006/customXml" ds:itemID="{DEA671B6-9231-4726-BF44-6E1D0F9E8B84}">
   <ds:schemaRefs>
     <ds:schemaRef ds:uri="http://schemas.microsoft.com/office/2006/metadata/contentType"/>
@@ -17427,25 +17636,11 @@
 </ds:datastoreItem>
 </file>
 
-<file path=customXml/itemProps2.xml><?xml version="1.0" encoding="utf-8"?>
-<ds:datastoreItem xmlns:ds="http://schemas.openxmlformats.org/officeDocument/2006/customXml" ds:itemID="{0CC0D5C3-34AF-49FF-8675-195989FB2347}">
-  <ds:schemaRefs>
-    <ds:schemaRef ds:uri="http://schemas.microsoft.com/sharepoint/v3/contenttype/forms"/>
-  </ds:schemaRefs>
-</ds:datastoreItem>
-</file>
-
 <file path=customXml/itemProps3.xml><?xml version="1.0" encoding="utf-8"?>
 <ds:datastoreItem xmlns:ds="http://schemas.openxmlformats.org/officeDocument/2006/customXml" ds:itemID="{E8D529C0-0BFD-44E0-AAE1-01D231E2F322}">
   <ds:schemaRefs>
+    <ds:schemaRef ds:uri="http://schemas.microsoft.com/office/2006/metadata/properties"/>
     <ds:schemaRef ds:uri="http://schemas.microsoft.com/office/infopath/2007/PartnerControls"/>
-    <ds:schemaRef ds:uri="http://purl.org/dc/elements/1.1/"/>
-    <ds:schemaRef ds:uri="http://purl.org/dc/dcmitype/"/>
-    <ds:schemaRef ds:uri="http://purl.org/dc/terms/"/>
-    <ds:schemaRef ds:uri="http://schemas.microsoft.com/office/2006/documentManagement/types"/>
-    <ds:schemaRef ds:uri="http://schemas.microsoft.com/office/2006/metadata/properties"/>
-    <ds:schemaRef ds:uri="http://schemas.openxmlformats.org/package/2006/metadata/core-properties"/>
-    <ds:schemaRef ds:uri="http://www.w3.org/XML/1998/namespace"/>
   </ds:schemaRefs>
 </ds:datastoreItem>
 </file>
</xml_diff>